<commit_message>
Updates to include new frame work
</commit_message>
<xml_diff>
--- a/AAI521 Team Project Status Update Form-Group2.docx
+++ b/AAI521 Team Project Status Update Form-Group2.docx
@@ -62,13 +62,7 @@
         <w:rPr>
           <w:rFonts w:ascii="Times New Roman" w:eastAsia="Times New Roman" w:hAnsi="Times New Roman" w:cs="Times New Roman"/>
         </w:rPr>
-        <w:t xml:space="preserve">Team Number: </w:t>
-      </w:r>
-      <w:r>
-        <w:rPr>
-          <w:rFonts w:ascii="Times New Roman" w:eastAsia="Times New Roman" w:hAnsi="Times New Roman" w:cs="Times New Roman"/>
-        </w:rPr>
-        <w:t>Group-2</w:t>
+        <w:t>Team Number: Group-2</w:t>
       </w:r>
     </w:p>
     <w:p>
@@ -95,7 +89,7 @@
         <w:rPr>
           <w:rFonts w:ascii="Times New Roman" w:eastAsia="Times New Roman" w:hAnsi="Times New Roman" w:cs="Times New Roman"/>
         </w:rPr>
-        <w:t xml:space="preserve">Team Leader/Representative: </w:t>
+        <w:t>Team Leader/Representative: Christopher Teli</w:t>
       </w:r>
     </w:p>
     <w:p>
@@ -136,13 +130,7 @@
         <w:rPr>
           <w:rFonts w:ascii="Times New Roman" w:eastAsia="Times New Roman" w:hAnsi="Times New Roman" w:cs="Times New Roman"/>
         </w:rPr>
-        <w:t xml:space="preserve">1. </w:t>
-      </w:r>
-      <w:r>
-        <w:rPr>
-          <w:rFonts w:ascii="Times New Roman" w:eastAsia="Times New Roman" w:hAnsi="Times New Roman" w:cs="Times New Roman"/>
-        </w:rPr>
-        <w:t>Chris Teli</w:t>
+        <w:t>1. Chris Teli</w:t>
       </w:r>
     </w:p>
     <w:p>
@@ -157,13 +145,7 @@
         <w:rPr>
           <w:rFonts w:ascii="Times New Roman" w:eastAsia="Times New Roman" w:hAnsi="Times New Roman" w:cs="Times New Roman"/>
         </w:rPr>
-        <w:t xml:space="preserve">2. </w:t>
-      </w:r>
-      <w:r>
-        <w:rPr>
-          <w:rFonts w:ascii="Times New Roman" w:eastAsia="Times New Roman" w:hAnsi="Times New Roman" w:cs="Times New Roman"/>
-        </w:rPr>
-        <w:t>Olympia Saha</w:t>
+        <w:t>2. Olympia Saha</w:t>
       </w:r>
     </w:p>
     <w:p>
@@ -178,13 +160,7 @@
         <w:rPr>
           <w:rFonts w:ascii="Times New Roman" w:eastAsia="Times New Roman" w:hAnsi="Times New Roman" w:cs="Times New Roman"/>
         </w:rPr>
-        <w:t xml:space="preserve">3. </w:t>
-      </w:r>
-      <w:r>
-        <w:rPr>
-          <w:rFonts w:ascii="Times New Roman" w:eastAsia="Times New Roman" w:hAnsi="Times New Roman" w:cs="Times New Roman"/>
-        </w:rPr>
-        <w:t>Prakash Perimbeti</w:t>
+        <w:t>3. Prakash Perimbeti</w:t>
       </w:r>
     </w:p>
     <w:p>
@@ -237,25 +213,7 @@
         <w:rPr>
           <w:rFonts w:ascii="Times New Roman" w:eastAsia="Times New Roman" w:hAnsi="Times New Roman" w:cs="Times New Roman"/>
         </w:rPr>
-        <w:t xml:space="preserve">AI </w:t>
-      </w:r>
-      <w:r>
-        <w:rPr>
-          <w:rFonts w:ascii="Times New Roman" w:eastAsia="Times New Roman" w:hAnsi="Times New Roman" w:cs="Times New Roman"/>
-        </w:rPr>
-        <w:t>GALLAUDET:</w:t>
-      </w:r>
-      <w:r>
-        <w:rPr>
-          <w:rFonts w:ascii="Times New Roman" w:eastAsia="Times New Roman" w:hAnsi="Times New Roman" w:cs="Times New Roman"/>
-        </w:rPr>
-        <w:t xml:space="preserve"> American Sign Language Translator</w:t>
-      </w:r>
-      <w:r>
-        <w:rPr>
-          <w:rFonts w:ascii="Times New Roman" w:eastAsia="Times New Roman" w:hAnsi="Times New Roman" w:cs="Times New Roman"/>
-        </w:rPr>
-        <w:t xml:space="preserve"> </w:t>
+        <w:t xml:space="preserve">AI GALLAUDET: American Sign Language Translator </w:t>
       </w:r>
     </w:p>
     <w:p>
@@ -302,73 +260,7 @@
         <w:rPr>
           <w:rFonts w:ascii="Times New Roman" w:eastAsia="Times New Roman" w:hAnsi="Times New Roman" w:cs="Times New Roman"/>
         </w:rPr>
-        <w:t>The project is a start of an attempt to create a</w:t>
-      </w:r>
-      <w:r>
-        <w:rPr>
-          <w:rFonts w:ascii="Times New Roman" w:eastAsia="Times New Roman" w:hAnsi="Times New Roman" w:cs="Times New Roman"/>
-        </w:rPr>
-        <w:t xml:space="preserve">n </w:t>
-      </w:r>
-      <w:r>
-        <w:rPr>
-          <w:rFonts w:ascii="Times New Roman" w:eastAsia="Times New Roman" w:hAnsi="Times New Roman" w:cs="Times New Roman"/>
-        </w:rPr>
-        <w:t xml:space="preserve">ASL translator for </w:t>
-      </w:r>
-      <w:r>
-        <w:rPr>
-          <w:rFonts w:ascii="Times New Roman" w:eastAsia="Times New Roman" w:hAnsi="Times New Roman" w:cs="Times New Roman"/>
-        </w:rPr>
-        <w:t>realtime</w:t>
-      </w:r>
-      <w:r>
-        <w:rPr>
-          <w:rFonts w:ascii="Times New Roman" w:eastAsia="Times New Roman" w:hAnsi="Times New Roman" w:cs="Times New Roman"/>
-        </w:rPr>
-        <w:t xml:space="preserve"> Video.  Our starting attempt will </w:t>
-      </w:r>
-      <w:r>
-        <w:rPr>
-          <w:rFonts w:ascii="Times New Roman" w:eastAsia="Times New Roman" w:hAnsi="Times New Roman" w:cs="Times New Roman"/>
-        </w:rPr>
-        <w:t xml:space="preserve">be to </w:t>
-      </w:r>
-      <w:r>
-        <w:rPr>
-          <w:rFonts w:ascii="Times New Roman" w:eastAsia="Times New Roman" w:hAnsi="Times New Roman" w:cs="Times New Roman"/>
-        </w:rPr>
-        <w:t xml:space="preserve">detect </w:t>
-      </w:r>
-      <w:r>
-        <w:rPr>
-          <w:rFonts w:ascii="Times New Roman" w:eastAsia="Times New Roman" w:hAnsi="Times New Roman" w:cs="Times New Roman"/>
-        </w:rPr>
-        <w:t xml:space="preserve">ASL </w:t>
-      </w:r>
-      <w:r>
-        <w:rPr>
-          <w:rFonts w:ascii="Times New Roman" w:eastAsia="Times New Roman" w:hAnsi="Times New Roman" w:cs="Times New Roman"/>
-        </w:rPr>
-        <w:t>alphabet and numbers</w:t>
-      </w:r>
-      <w:r>
-        <w:rPr>
-          <w:rFonts w:ascii="Times New Roman" w:eastAsia="Times New Roman" w:hAnsi="Times New Roman" w:cs="Times New Roman"/>
-        </w:rPr>
-        <w:t xml:space="preserve"> in </w:t>
-      </w:r>
-      <w:r>
-        <w:rPr>
-          <w:rFonts w:ascii="Times New Roman" w:eastAsia="Times New Roman" w:hAnsi="Times New Roman" w:cs="Times New Roman"/>
-        </w:rPr>
-        <w:t>real-time</w:t>
-      </w:r>
-      <w:r>
-        <w:rPr>
-          <w:rFonts w:ascii="Times New Roman" w:eastAsia="Times New Roman" w:hAnsi="Times New Roman" w:cs="Times New Roman"/>
-        </w:rPr>
-        <w:t xml:space="preserve"> video.  </w:t>
+        <w:t xml:space="preserve">The project is a start of an attempt to create an ASL translator for realtime Video.  Our starting attempt will be to detect ASL alphabet and numbers in real-time video.  </w:t>
       </w:r>
     </w:p>
     <w:p>
@@ -567,13 +459,7 @@
       </w:pPr>
       <w:r>
         <w:tab/>
-        <w:t xml:space="preserve">Size: </w:t>
-      </w:r>
-      <w:r>
-        <w:t>60M</w:t>
-      </w:r>
-      <w:r>
-        <w:t>B</w:t>
+        <w:t>Size: 60MB</w:t>
       </w:r>
     </w:p>
     <w:p>
@@ -667,10 +553,7 @@
         <w:tab/>
       </w:r>
       <w:r>
-        <w:t xml:space="preserve">Size: </w:t>
-      </w:r>
-      <w:r>
-        <w:t>1GB</w:t>
+        <w:t>Size: 1GB</w:t>
       </w:r>
     </w:p>
     <w:p>
@@ -681,10 +564,7 @@
       <w:r>
         <w:lastRenderedPageBreak/>
         <w:tab/>
-        <w:t xml:space="preserve">Images: </w:t>
-      </w:r>
-      <w:r>
-        <w:t>8700</w:t>
+        <w:t>Images: 8700</w:t>
       </w:r>
     </w:p>
     <w:p>
@@ -728,25 +608,164 @@
         <w:rPr>
           <w:rFonts w:ascii="Times New Roman" w:eastAsia="Times New Roman" w:hAnsi="Times New Roman" w:cs="Times New Roman"/>
         </w:rPr>
-        <w:t xml:space="preserve">Description and </w:t>
-      </w:r>
-      <w:r>
-        <w:rPr>
-          <w:rFonts w:ascii="Times New Roman" w:eastAsia="Times New Roman" w:hAnsi="Times New Roman" w:cs="Times New Roman"/>
-        </w:rPr>
-        <w:t>Requirements:</w:t>
-      </w:r>
-    </w:p>
-    <w:p>
-      <w:pPr>
-        <w:tabs>
-          <w:tab w:val="left" w:pos="9180"/>
-        </w:tabs>
-        <w:spacing w:line="276" w:lineRule="auto"/>
-        <w:rPr>
-          <w:rFonts w:ascii="Times New Roman" w:eastAsia="Times New Roman" w:hAnsi="Times New Roman" w:cs="Times New Roman"/>
-        </w:rPr>
-      </w:pPr>
+        <w:t>Description and Requirements:</w:t>
+      </w:r>
+    </w:p>
+    <w:p>
+      <w:pPr>
+        <w:tabs>
+          <w:tab w:val="left" w:pos="9180"/>
+        </w:tabs>
+        <w:spacing w:line="276" w:lineRule="auto"/>
+        <w:ind w:left="720"/>
+        <w:rPr>
+          <w:rFonts w:ascii="Times New Roman" w:eastAsia="Times New Roman" w:hAnsi="Times New Roman" w:cs="Times New Roman"/>
+        </w:rPr>
+      </w:pPr>
+    </w:p>
+    <w:p>
+      <w:pPr>
+        <w:tabs>
+          <w:tab w:val="left" w:pos="9180"/>
+        </w:tabs>
+        <w:spacing w:line="276" w:lineRule="auto"/>
+        <w:ind w:left="720"/>
+        <w:rPr>
+          <w:rFonts w:ascii="Times New Roman" w:eastAsia="Times New Roman" w:hAnsi="Times New Roman" w:cs="Times New Roman"/>
+        </w:rPr>
+      </w:pPr>
+      <w:r>
+        <w:rPr>
+          <w:rFonts w:ascii="Times New Roman" w:eastAsia="Times New Roman" w:hAnsi="Times New Roman" w:cs="Times New Roman"/>
+        </w:rPr>
+        <w:t xml:space="preserve">Communicating with </w:t>
+      </w:r>
+      <w:r>
+        <w:rPr>
+          <w:rFonts w:ascii="Times New Roman" w:eastAsia="Times New Roman" w:hAnsi="Times New Roman" w:cs="Times New Roman"/>
+        </w:rPr>
+        <w:t>people having a hearing disability is a major challenge</w:t>
+      </w:r>
+      <w:r>
+        <w:rPr>
+          <w:rFonts w:ascii="Times New Roman" w:eastAsia="Times New Roman" w:hAnsi="Times New Roman" w:cs="Times New Roman"/>
+        </w:rPr>
+        <w:t xml:space="preserve"> and ASL signs help to bridge that gap</w:t>
+      </w:r>
+      <w:r>
+        <w:rPr>
+          <w:rFonts w:ascii="Times New Roman" w:eastAsia="Times New Roman" w:hAnsi="Times New Roman" w:cs="Times New Roman"/>
+        </w:rPr>
+        <w:t>. Deaf and Mute people use hand gesture sign language to communicate,</w:t>
+      </w:r>
+      <w:r>
+        <w:rPr>
+          <w:rFonts w:ascii="Times New Roman" w:eastAsia="Times New Roman" w:hAnsi="Times New Roman" w:cs="Times New Roman"/>
+        </w:rPr>
+        <w:t xml:space="preserve"> and </w:t>
+      </w:r>
+      <w:r>
+        <w:rPr>
+          <w:rFonts w:ascii="Times New Roman" w:eastAsia="Times New Roman" w:hAnsi="Times New Roman" w:cs="Times New Roman"/>
+        </w:rPr>
+        <w:t xml:space="preserve">normal people </w:t>
+      </w:r>
+      <w:r>
+        <w:rPr>
+          <w:rFonts w:ascii="Times New Roman" w:eastAsia="Times New Roman" w:hAnsi="Times New Roman" w:cs="Times New Roman"/>
+        </w:rPr>
+        <w:t xml:space="preserve">need help </w:t>
+      </w:r>
+      <w:r>
+        <w:rPr>
+          <w:rFonts w:ascii="Times New Roman" w:eastAsia="Times New Roman" w:hAnsi="Times New Roman" w:cs="Times New Roman"/>
+        </w:rPr>
+        <w:t xml:space="preserve">in recognizing their language by signs made. </w:t>
+      </w:r>
+      <w:r>
+        <w:rPr>
+          <w:rFonts w:ascii="Times New Roman" w:eastAsia="Times New Roman" w:hAnsi="Times New Roman" w:cs="Times New Roman"/>
+        </w:rPr>
+        <w:t xml:space="preserve">We need a </w:t>
+      </w:r>
+      <w:r>
+        <w:rPr>
+          <w:rFonts w:ascii="Times New Roman" w:eastAsia="Times New Roman" w:hAnsi="Times New Roman" w:cs="Times New Roman"/>
+        </w:rPr>
+        <w:t>system</w:t>
+      </w:r>
+      <w:r>
+        <w:rPr>
+          <w:rFonts w:ascii="Times New Roman" w:eastAsia="Times New Roman" w:hAnsi="Times New Roman" w:cs="Times New Roman"/>
+        </w:rPr>
+        <w:t xml:space="preserve"> </w:t>
+      </w:r>
+      <w:r>
+        <w:rPr>
+          <w:rFonts w:ascii="Times New Roman" w:eastAsia="Times New Roman" w:hAnsi="Times New Roman" w:cs="Times New Roman"/>
+        </w:rPr>
+        <w:t xml:space="preserve">that </w:t>
+      </w:r>
+      <w:r>
+        <w:rPr>
+          <w:rFonts w:ascii="Times New Roman" w:eastAsia="Times New Roman" w:hAnsi="Times New Roman" w:cs="Times New Roman"/>
+        </w:rPr>
+        <w:t>recognizes</w:t>
+      </w:r>
+      <w:r>
+        <w:rPr>
+          <w:rFonts w:ascii="Times New Roman" w:eastAsia="Times New Roman" w:hAnsi="Times New Roman" w:cs="Times New Roman"/>
+        </w:rPr>
+        <w:t xml:space="preserve"> the different signs and conveys the information to normal people.</w:t>
+      </w:r>
+    </w:p>
+    <w:p>
+      <w:pPr>
+        <w:tabs>
+          <w:tab w:val="left" w:pos="9180"/>
+        </w:tabs>
+        <w:spacing w:line="276" w:lineRule="auto"/>
+        <w:ind w:left="720"/>
+        <w:rPr>
+          <w:rFonts w:ascii="Times New Roman" w:eastAsia="Times New Roman" w:hAnsi="Times New Roman" w:cs="Times New Roman"/>
+        </w:rPr>
+      </w:pPr>
+      <w:r>
+        <w:rPr>
+          <w:rFonts w:ascii="Times New Roman" w:eastAsia="Times New Roman" w:hAnsi="Times New Roman" w:cs="Times New Roman"/>
+        </w:rPr>
+        <w:t>Vision-based method</w:t>
+      </w:r>
+      <w:r>
+        <w:rPr>
+          <w:rFonts w:ascii="Times New Roman" w:eastAsia="Times New Roman" w:hAnsi="Times New Roman" w:cs="Times New Roman"/>
+        </w:rPr>
+        <w:t xml:space="preserve"> primarily focused on dynamic recognition is the primary requirement for the project. </w:t>
+      </w:r>
+      <w:r>
+        <w:rPr>
+          <w:rFonts w:ascii="Times New Roman" w:eastAsia="Times New Roman" w:hAnsi="Times New Roman" w:cs="Times New Roman"/>
+        </w:rPr>
+        <w:t xml:space="preserve">Statics </w:t>
+      </w:r>
+      <w:r>
+        <w:rPr>
+          <w:rFonts w:ascii="Times New Roman" w:eastAsia="Times New Roman" w:hAnsi="Times New Roman" w:cs="Times New Roman"/>
+        </w:rPr>
+        <w:t xml:space="preserve">images </w:t>
+      </w:r>
+      <w:r>
+        <w:rPr>
+          <w:rFonts w:ascii="Times New Roman" w:eastAsia="Times New Roman" w:hAnsi="Times New Roman" w:cs="Times New Roman"/>
+        </w:rPr>
+        <w:t>deals with the detection of static gestures(2d-images) while dynamic is a real-time live capture of the gestures. This involves the use of the camera for capturing movements.</w:t>
+      </w:r>
+      <w:r>
+        <w:rPr>
+          <w:rFonts w:ascii="Times New Roman" w:eastAsia="Times New Roman" w:hAnsi="Times New Roman" w:cs="Times New Roman"/>
+        </w:rPr>
+        <w:tab/>
+      </w:r>
       <w:r>
         <w:rPr>
           <w:rFonts w:ascii="Times New Roman" w:eastAsia="Times New Roman" w:hAnsi="Times New Roman" w:cs="Times New Roman"/>
@@ -798,19 +817,7 @@
         <w:rPr>
           <w:rFonts w:ascii="Times New Roman" w:eastAsia="Times New Roman" w:hAnsi="Times New Roman" w:cs="Times New Roman"/>
         </w:rPr>
-        <w:t xml:space="preserve">In many video conferences there is no ability for a person to use ASL and communicate with the rest of the audience.  This project attempts to start in the direction of providing a translator for ASL based signs to an audience that does not understand signs.  </w:t>
-      </w:r>
-      <w:r>
-        <w:rPr>
-          <w:rFonts w:ascii="Times New Roman" w:eastAsia="Times New Roman" w:hAnsi="Times New Roman" w:cs="Times New Roman"/>
-        </w:rPr>
-        <w:t xml:space="preserve">This will enable people with hearing impairments to be part of the discussion with resorting to separate </w:t>
-      </w:r>
-      <w:r>
-        <w:rPr>
-          <w:rFonts w:ascii="Times New Roman" w:eastAsia="Times New Roman" w:hAnsi="Times New Roman" w:cs="Times New Roman"/>
-        </w:rPr>
-        <w:t>channels.</w:t>
+        <w:t>In many video conferences there is no ability for a person to use ASL and communicate with the rest of the audience.  This project attempts to start in the direction of providing a translator for ASL based signs to an audience that does not understand signs.  This will enable people with hearing impairments to be part of the discussion with resorting to separate channels.</w:t>
       </w:r>
     </w:p>
     <w:p>
@@ -875,13 +882,7 @@
         <w:rPr>
           <w:rFonts w:ascii="Times New Roman" w:eastAsia="Times New Roman" w:hAnsi="Times New Roman" w:cs="Times New Roman"/>
         </w:rPr>
-        <w:t>Has this dataset been us</w:t>
-      </w:r>
-      <w:r>
-        <w:rPr>
-          <w:rFonts w:ascii="Times New Roman" w:eastAsia="Times New Roman" w:hAnsi="Times New Roman" w:cs="Times New Roman"/>
-        </w:rPr>
-        <w:t xml:space="preserve">ed a lot in the past for computer vision, either papers, </w:t>
+        <w:t xml:space="preserve">Has this dataset been used a lot in the past for computer vision, either papers, </w:t>
       </w:r>
       <w:r>
         <w:rPr>
@@ -938,14 +939,65 @@
     </w:p>
     <w:p>
       <w:pPr>
-        <w:tabs>
-          <w:tab w:val="left" w:pos="9180"/>
-        </w:tabs>
-        <w:spacing w:line="276" w:lineRule="auto"/>
-        <w:rPr>
-          <w:rFonts w:ascii="Times New Roman" w:eastAsia="Times New Roman" w:hAnsi="Times New Roman" w:cs="Times New Roman"/>
-        </w:rPr>
-      </w:pPr>
+        <w:pStyle w:val="ListParagraph"/>
+        <w:rPr>
+          <w:rFonts w:ascii="Times New Roman" w:eastAsia="Times New Roman" w:hAnsi="Times New Roman" w:cs="Times New Roman"/>
+        </w:rPr>
+      </w:pPr>
+    </w:p>
+    <w:p>
+      <w:pPr>
+        <w:tabs>
+          <w:tab w:val="left" w:pos="9180"/>
+        </w:tabs>
+        <w:spacing w:line="276" w:lineRule="auto"/>
+        <w:ind w:left="720"/>
+        <w:rPr>
+          <w:rFonts w:ascii="Times New Roman" w:eastAsia="Times New Roman" w:hAnsi="Times New Roman" w:cs="Times New Roman"/>
+        </w:rPr>
+      </w:pPr>
+      <w:r>
+        <w:rPr>
+          <w:rFonts w:ascii="Times New Roman" w:eastAsia="Times New Roman" w:hAnsi="Times New Roman" w:cs="Times New Roman"/>
+        </w:rPr>
+        <w:t>The CV models are cascading non-linear processing units in the form of several layers which perform operations like transformation, feature extraction and decision making. The algorithms developed using computer vision can solve Image classification, segmentation and Machine Translation.</w:t>
+      </w:r>
+    </w:p>
+    <w:p>
+      <w:pPr>
+        <w:tabs>
+          <w:tab w:val="left" w:pos="9180"/>
+        </w:tabs>
+        <w:spacing w:line="276" w:lineRule="auto"/>
+        <w:ind w:left="720"/>
+        <w:rPr>
+          <w:rFonts w:ascii="Times New Roman" w:eastAsia="Times New Roman" w:hAnsi="Times New Roman" w:cs="Times New Roman"/>
+        </w:rPr>
+      </w:pPr>
+      <w:r>
+        <w:rPr>
+          <w:rFonts w:ascii="Times New Roman" w:eastAsia="Times New Roman" w:hAnsi="Times New Roman" w:cs="Times New Roman"/>
+        </w:rPr>
+        <w:t xml:space="preserve">Even though image samples are in thousands model requires </w:t>
+      </w:r>
+      <w:r>
+        <w:rPr>
+          <w:rFonts w:ascii="Times New Roman" w:eastAsia="Times New Roman" w:hAnsi="Times New Roman" w:cs="Times New Roman"/>
+        </w:rPr>
+        <w:t>large number of processing units, it requires a very high computational resource while performing training</w:t>
+      </w:r>
+      <w:r>
+        <w:rPr>
+          <w:rFonts w:ascii="Times New Roman" w:eastAsia="Times New Roman" w:hAnsi="Times New Roman" w:cs="Times New Roman"/>
+        </w:rPr>
+        <w:t xml:space="preserve"> </w:t>
+      </w:r>
+      <w:r>
+        <w:rPr>
+          <w:rFonts w:ascii="Times New Roman" w:eastAsia="Times New Roman" w:hAnsi="Times New Roman" w:cs="Times New Roman"/>
+        </w:rPr>
+        <w:t>using Transfer Learning.</w:t>
+      </w:r>
     </w:p>
     <w:p>
       <w:pPr>
@@ -965,37 +1017,74 @@
         <w:rPr>
           <w:rFonts w:ascii="Times New Roman" w:eastAsia="Times New Roman" w:hAnsi="Times New Roman" w:cs="Times New Roman"/>
         </w:rPr>
-        <w:t xml:space="preserve">Is there any bad data, cropped </w:t>
-      </w:r>
-      <w:r>
-        <w:rPr>
-          <w:rFonts w:ascii="Times New Roman" w:eastAsia="Times New Roman" w:hAnsi="Times New Roman" w:cs="Times New Roman"/>
-        </w:rPr>
-        <w:t>image…</w:t>
-      </w:r>
-      <w:r>
-        <w:rPr>
-          <w:rFonts w:ascii="Times New Roman" w:eastAsia="Times New Roman" w:hAnsi="Times New Roman" w:cs="Times New Roman"/>
-        </w:rPr>
-        <w:t>? (</w:t>
-      </w:r>
-      <w:r>
-        <w:rPr>
-          <w:rFonts w:ascii="Times New Roman" w:eastAsia="Times New Roman" w:hAnsi="Times New Roman" w:cs="Times New Roman"/>
-        </w:rPr>
-        <w:t>This</w:t>
-      </w:r>
-      <w:r>
-        <w:rPr>
-          <w:rFonts w:ascii="Times New Roman" w:eastAsia="Times New Roman" w:hAnsi="Times New Roman" w:cs="Times New Roman"/>
-        </w:rPr>
-        <w:t xml:space="preserve"> is not a hard stop, there are several ways we can handle this proble</w:t>
-      </w:r>
-      <w:r>
-        <w:rPr>
-          <w:rFonts w:ascii="Times New Roman" w:eastAsia="Times New Roman" w:hAnsi="Times New Roman" w:cs="Times New Roman"/>
-        </w:rPr>
-        <w:t xml:space="preserve">m) </w:t>
+        <w:lastRenderedPageBreak/>
+        <w:t xml:space="preserve">Is there any bad data, cropped image…? (This is not a hard stop, there are several ways we can handle this problem) </w:t>
+      </w:r>
+    </w:p>
+    <w:p>
+      <w:pPr>
+        <w:pStyle w:val="ListParagraph"/>
+        <w:numPr>
+          <w:ilvl w:val="0"/>
+          <w:numId w:val="4"/>
+        </w:numPr>
+        <w:tabs>
+          <w:tab w:val="left" w:pos="9180"/>
+        </w:tabs>
+        <w:spacing w:line="276" w:lineRule="auto"/>
+        <w:rPr>
+          <w:rFonts w:ascii="Times New Roman" w:eastAsia="Times New Roman" w:hAnsi="Times New Roman" w:cs="Times New Roman"/>
+        </w:rPr>
+      </w:pPr>
+      <w:r>
+        <w:rPr>
+          <w:rFonts w:ascii="Times New Roman" w:eastAsia="Times New Roman" w:hAnsi="Times New Roman" w:cs="Times New Roman"/>
+        </w:rPr>
+        <w:t>The data used has some bad lighting</w:t>
+      </w:r>
+    </w:p>
+    <w:p>
+      <w:pPr>
+        <w:pStyle w:val="ListParagraph"/>
+        <w:numPr>
+          <w:ilvl w:val="0"/>
+          <w:numId w:val="4"/>
+        </w:numPr>
+        <w:tabs>
+          <w:tab w:val="left" w:pos="9180"/>
+        </w:tabs>
+        <w:spacing w:line="276" w:lineRule="auto"/>
+        <w:rPr>
+          <w:rFonts w:ascii="Times New Roman" w:eastAsia="Times New Roman" w:hAnsi="Times New Roman" w:cs="Times New Roman"/>
+        </w:rPr>
+      </w:pPr>
+      <w:r>
+        <w:rPr>
+          <w:rFonts w:ascii="Times New Roman" w:eastAsia="Times New Roman" w:hAnsi="Times New Roman" w:cs="Times New Roman"/>
+        </w:rPr>
+        <w:t>This is not a hard stop</w:t>
+      </w:r>
+    </w:p>
+    <w:p>
+      <w:pPr>
+        <w:pStyle w:val="ListParagraph"/>
+        <w:numPr>
+          <w:ilvl w:val="0"/>
+          <w:numId w:val="4"/>
+        </w:numPr>
+        <w:tabs>
+          <w:tab w:val="left" w:pos="9180"/>
+        </w:tabs>
+        <w:spacing w:line="276" w:lineRule="auto"/>
+        <w:rPr>
+          <w:rFonts w:ascii="Times New Roman" w:eastAsia="Times New Roman" w:hAnsi="Times New Roman" w:cs="Times New Roman"/>
+        </w:rPr>
+      </w:pPr>
+      <w:r>
+        <w:rPr>
+          <w:rFonts w:ascii="Times New Roman" w:eastAsia="Times New Roman" w:hAnsi="Times New Roman" w:cs="Times New Roman"/>
+        </w:rPr>
+        <w:t>We are using a few data augmentation methods to create more variance in the data</w:t>
       </w:r>
     </w:p>
     <w:p>
@@ -1253,14 +1342,7 @@
         <w:rPr>
           <w:rFonts w:ascii="Times New Roman" w:eastAsia="Times New Roman" w:hAnsi="Times New Roman" w:cs="Times New Roman"/>
         </w:rPr>
-        <w:lastRenderedPageBreak/>
-        <w:t>What was the agreed upon method of communication? Are you using any teamwork project management softwa</w:t>
-      </w:r>
-      <w:r>
-        <w:rPr>
-          <w:rFonts w:ascii="Times New Roman" w:eastAsia="Times New Roman" w:hAnsi="Times New Roman" w:cs="Times New Roman"/>
-        </w:rPr>
-        <w:t xml:space="preserve">re, such as </w:t>
+        <w:t xml:space="preserve">What was the agreed upon method of communication? Are you using any teamwork project management software, such as </w:t>
       </w:r>
       <w:hyperlink r:id="rId12" w:tgtFrame="_blank">
         <w:r>
@@ -1369,6 +1451,25 @@
         <w:t xml:space="preserve">Comments/ Roadblocks: </w:t>
       </w:r>
     </w:p>
+    <w:p>
+      <w:pPr>
+        <w:tabs>
+          <w:tab w:val="left" w:pos="9180"/>
+        </w:tabs>
+        <w:spacing w:line="276" w:lineRule="auto"/>
+        <w:ind w:left="720"/>
+        <w:rPr>
+          <w:rFonts w:ascii="Times New Roman" w:eastAsia="Times New Roman" w:hAnsi="Times New Roman" w:cs="Times New Roman"/>
+        </w:rPr>
+      </w:pPr>
+      <w:r>
+        <w:rPr>
+          <w:rFonts w:ascii="Times New Roman" w:eastAsia="Times New Roman" w:hAnsi="Times New Roman" w:cs="Times New Roman"/>
+        </w:rPr>
+        <w:t>Camera requirements at the serverside.</w:t>
+      </w:r>
+    </w:p>
+    <w:p/>
     <w:sectPr>
       <w:headerReference w:type="default" r:id="rId14"/>
       <w:footerReference w:type="default" r:id="rId15"/>
@@ -1530,6 +1631,118 @@
 <file path=word/numbering.xml><?xml version="1.0" encoding="utf-8"?>
 <w:numbering xmlns:wpc="http://schemas.microsoft.com/office/word/2010/wordprocessingCanvas" xmlns:cx="http://schemas.microsoft.com/office/drawing/2014/chartex" xmlns:cx1="http://schemas.microsoft.com/office/drawing/2015/9/8/chartex" xmlns:cx2="http://schemas.microsoft.com/office/drawing/2015/10/21/chartex" xmlns:cx3="http://schemas.microsoft.com/office/drawing/2016/5/9/chartex" xmlns:cx4="http://schemas.microsoft.com/office/drawing/2016/5/10/chartex" xmlns:cx5="http://schemas.microsoft.com/office/drawing/2016/5/11/chartex" xmlns:cx6="http://schemas.microsoft.com/office/drawing/2016/5/12/chartex" xmlns:cx7="http://schemas.microsoft.com/office/drawing/2016/5/13/chartex" xmlns:cx8="http://schemas.microsoft.com/office/drawing/2016/5/14/chartex" xmlns:mc="http://schemas.openxmlformats.org/markup-compatibility/2006" xmlns:aink="http://schemas.microsoft.com/office/drawing/2016/ink" xmlns:am3d="http://schemas.microsoft.com/office/drawing/2017/model3d" xmlns:o="urn:schemas-microsoft-com:office:office" xmlns:oel="http://schemas.microsoft.com/office/2019/extlst" xmlns:r="http://schemas.openxmlformats.org/officeDocument/2006/relationships" xmlns:m="http://schemas.openxmlformats.org/officeDocument/2006/math" xmlns:v="urn:schemas-microsoft-com:vml" xmlns:wp14="http://schemas.microsoft.com/office/word/2010/wordprocessingDrawing" xmlns:wp="http://schemas.openxmlformats.org/drawingml/2006/wordprocessingDrawing" xmlns:w10="urn:schemas-microsoft-com:office:word" xmlns:w="http://schemas.openxmlformats.org/wordprocessingml/2006/main" xmlns:w14="http://schemas.microsoft.com/office/word/2010/wordml" xmlns:w15="http://schemas.microsoft.com/office/word/2012/wordml" xmlns:w16cex="http://schemas.microsoft.com/office/word/2018/wordml/cex" xmlns:w16cid="http://schemas.microsoft.com/office/word/2016/wordml/cid" xmlns:w16="http://schemas.microsoft.com/office/word/2018/wordml" xmlns:w16sdtdh="http://schemas.microsoft.com/office/word/2020/wordml/sdtdatahash" xmlns:w16se="http://schemas.microsoft.com/office/word/2015/wordml/symex" xmlns:wpg="http://schemas.microsoft.com/office/word/2010/wordprocessingGroup" xmlns:wpi="http://schemas.microsoft.com/office/word/2010/wordprocessingInk" xmlns:wne="http://schemas.microsoft.com/office/word/2006/wordml" xmlns:wps="http://schemas.microsoft.com/office/word/2010/wordprocessingShape" mc:Ignorable="w14 w15 w16se w16cid w16 w16cex w16sdtdh wp14">
   <w:abstractNum w:abstractNumId="0" w15:restartNumberingAfterBreak="0">
+    <w:nsid w:val="0DFB1160"/>
+    <w:multiLevelType w:val="hybridMultilevel"/>
+    <w:tmpl w:val="84C26FCE"/>
+    <w:lvl w:ilvl="0" w:tplc="7CBEF102">
+      <w:numFmt w:val="bullet"/>
+      <w:lvlText w:val="-"/>
+      <w:lvlJc w:val="left"/>
+      <w:pPr>
+        <w:ind w:left="1080" w:hanging="360"/>
+      </w:pPr>
+      <w:rPr>
+        <w:rFonts w:ascii="Times New Roman" w:eastAsia="Times New Roman" w:hAnsi="Times New Roman" w:cs="Times New Roman" w:hint="default"/>
+      </w:rPr>
+    </w:lvl>
+    <w:lvl w:ilvl="1" w:tplc="04090003" w:tentative="1">
+      <w:start w:val="1"/>
+      <w:numFmt w:val="bullet"/>
+      <w:lvlText w:val="o"/>
+      <w:lvlJc w:val="left"/>
+      <w:pPr>
+        <w:ind w:left="1800" w:hanging="360"/>
+      </w:pPr>
+      <w:rPr>
+        <w:rFonts w:ascii="Courier New" w:hAnsi="Courier New" w:cs="Courier New" w:hint="default"/>
+      </w:rPr>
+    </w:lvl>
+    <w:lvl w:ilvl="2" w:tplc="04090005" w:tentative="1">
+      <w:start w:val="1"/>
+      <w:numFmt w:val="bullet"/>
+      <w:lvlText w:val=""/>
+      <w:lvlJc w:val="left"/>
+      <w:pPr>
+        <w:ind w:left="2520" w:hanging="360"/>
+      </w:pPr>
+      <w:rPr>
+        <w:rFonts w:ascii="Wingdings" w:hAnsi="Wingdings" w:hint="default"/>
+      </w:rPr>
+    </w:lvl>
+    <w:lvl w:ilvl="3" w:tplc="04090001" w:tentative="1">
+      <w:start w:val="1"/>
+      <w:numFmt w:val="bullet"/>
+      <w:lvlText w:val=""/>
+      <w:lvlJc w:val="left"/>
+      <w:pPr>
+        <w:ind w:left="3240" w:hanging="360"/>
+      </w:pPr>
+      <w:rPr>
+        <w:rFonts w:ascii="Symbol" w:hAnsi="Symbol" w:hint="default"/>
+      </w:rPr>
+    </w:lvl>
+    <w:lvl w:ilvl="4" w:tplc="04090003" w:tentative="1">
+      <w:start w:val="1"/>
+      <w:numFmt w:val="bullet"/>
+      <w:lvlText w:val="o"/>
+      <w:lvlJc w:val="left"/>
+      <w:pPr>
+        <w:ind w:left="3960" w:hanging="360"/>
+      </w:pPr>
+      <w:rPr>
+        <w:rFonts w:ascii="Courier New" w:hAnsi="Courier New" w:cs="Courier New" w:hint="default"/>
+      </w:rPr>
+    </w:lvl>
+    <w:lvl w:ilvl="5" w:tplc="04090005" w:tentative="1">
+      <w:start w:val="1"/>
+      <w:numFmt w:val="bullet"/>
+      <w:lvlText w:val=""/>
+      <w:lvlJc w:val="left"/>
+      <w:pPr>
+        <w:ind w:left="4680" w:hanging="360"/>
+      </w:pPr>
+      <w:rPr>
+        <w:rFonts w:ascii="Wingdings" w:hAnsi="Wingdings" w:hint="default"/>
+      </w:rPr>
+    </w:lvl>
+    <w:lvl w:ilvl="6" w:tplc="04090001" w:tentative="1">
+      <w:start w:val="1"/>
+      <w:numFmt w:val="bullet"/>
+      <w:lvlText w:val=""/>
+      <w:lvlJc w:val="left"/>
+      <w:pPr>
+        <w:ind w:left="5400" w:hanging="360"/>
+      </w:pPr>
+      <w:rPr>
+        <w:rFonts w:ascii="Symbol" w:hAnsi="Symbol" w:hint="default"/>
+      </w:rPr>
+    </w:lvl>
+    <w:lvl w:ilvl="7" w:tplc="04090003" w:tentative="1">
+      <w:start w:val="1"/>
+      <w:numFmt w:val="bullet"/>
+      <w:lvlText w:val="o"/>
+      <w:lvlJc w:val="left"/>
+      <w:pPr>
+        <w:ind w:left="6120" w:hanging="360"/>
+      </w:pPr>
+      <w:rPr>
+        <w:rFonts w:ascii="Courier New" w:hAnsi="Courier New" w:cs="Courier New" w:hint="default"/>
+      </w:rPr>
+    </w:lvl>
+    <w:lvl w:ilvl="8" w:tplc="04090005" w:tentative="1">
+      <w:start w:val="1"/>
+      <w:numFmt w:val="bullet"/>
+      <w:lvlText w:val=""/>
+      <w:lvlJc w:val="left"/>
+      <w:pPr>
+        <w:ind w:left="6840" w:hanging="360"/>
+      </w:pPr>
+      <w:rPr>
+        <w:rFonts w:ascii="Wingdings" w:hAnsi="Wingdings" w:hint="default"/>
+      </w:rPr>
+    </w:lvl>
+  </w:abstractNum>
+  <w:abstractNum w:abstractNumId="1" w15:restartNumberingAfterBreak="0">
     <w:nsid w:val="43217A0A"/>
     <w:multiLevelType w:val="hybridMultilevel"/>
     <w:tmpl w:val="2D3CA17E"/>
@@ -1642,7 +1855,7 @@
       </w:rPr>
     </w:lvl>
   </w:abstractNum>
-  <w:abstractNum w:abstractNumId="1" w15:restartNumberingAfterBreak="0">
+  <w:abstractNum w:abstractNumId="2" w15:restartNumberingAfterBreak="0">
     <w:nsid w:val="692C7918"/>
     <w:multiLevelType w:val="multilevel"/>
     <w:tmpl w:val="AD94A20C"/>
@@ -1755,7 +1968,7 @@
       </w:rPr>
     </w:lvl>
   </w:abstractNum>
-  <w:abstractNum w:abstractNumId="2" w15:restartNumberingAfterBreak="0">
+  <w:abstractNum w:abstractNumId="3" w15:restartNumberingAfterBreak="0">
     <w:nsid w:val="6D64631D"/>
     <w:multiLevelType w:val="hybridMultilevel"/>
     <w:tmpl w:val="17E2791A"/>
@@ -1869,12 +2082,15 @@
     </w:lvl>
   </w:abstractNum>
   <w:num w:numId="1" w16cid:durableId="140847295">
+    <w:abstractNumId w:val="2"/>
+  </w:num>
+  <w:num w:numId="2" w16cid:durableId="714430101">
+    <w:abstractNumId w:val="3"/>
+  </w:num>
+  <w:num w:numId="3" w16cid:durableId="1415588510">
     <w:abstractNumId w:val="1"/>
   </w:num>
-  <w:num w:numId="2" w16cid:durableId="714430101">
-    <w:abstractNumId w:val="2"/>
-  </w:num>
-  <w:num w:numId="3" w16cid:durableId="1415588510">
+  <w:num w:numId="4" w16cid:durableId="1245532516">
     <w:abstractNumId w:val="0"/>
   </w:num>
 </w:numbering>

</xml_diff>